<commit_message>
Try catch and Latex
Updated Latex and fixed Try Catch. COsnidering putting loop back into the program for get_TLE_from_Multiple_Id
</commit_message>
<xml_diff>
--- a/Word/Write Up.docx
+++ b/Word/Write Up.docx
@@ -12,9 +12,11 @@
     </w:p>
     <w:p/>
     <w:p>
+      <w:proofErr w:type="spellStart"/>
       <w:r>
         <w:t>Abastract</w:t>
       </w:r>
+      <w:proofErr w:type="spellEnd"/>
     </w:p>
     <w:p>
       <w:r>
@@ -113,9 +115,11 @@
           <w:numId w:val="2"/>
         </w:numPr>
       </w:pPr>
+      <w:proofErr w:type="spellStart"/>
       <w:r>
         <w:t>Norad</w:t>
       </w:r>
+      <w:proofErr w:type="spellEnd"/>
     </w:p>
     <w:p>
       <w:pPr>
@@ -197,9 +201,11 @@
           <w:numId w:val="3"/>
         </w:numPr>
       </w:pPr>
+      <w:proofErr w:type="spellStart"/>
       <w:r>
         <w:t>Acknolwdments</w:t>
       </w:r>
+      <w:proofErr w:type="spellEnd"/>
     </w:p>
     <w:p>
       <w:pPr>
@@ -246,8 +252,13 @@
         </w:numPr>
       </w:pPr>
       <w:r>
-        <w:t>Cube Sats</w:t>
-      </w:r>
+        <w:t xml:space="preserve">Cube </w:t>
+      </w:r>
+      <w:proofErr w:type="spellStart"/>
+      <w:r>
+        <w:t>Sats</w:t>
+      </w:r>
+      <w:proofErr w:type="spellEnd"/>
     </w:p>
     <w:p>
       <w:pPr>
@@ -281,8 +292,13 @@
           <w:numId w:val="3"/>
         </w:numPr>
       </w:pPr>
-      <w:r>
-        <w:t>Desribe how they work and stuff</w:t>
+      <w:proofErr w:type="spellStart"/>
+      <w:r>
+        <w:t>Desribe</w:t>
+      </w:r>
+      <w:proofErr w:type="spellEnd"/>
+      <w:r>
+        <w:t xml:space="preserve"> how they work and stuff</w:t>
       </w:r>
     </w:p>
     <w:p>
@@ -318,7 +334,24 @@
         </w:numPr>
       </w:pPr>
       <w:r>
-        <w:t xml:space="preserve">Querys </w:t>
+        <w:t>Explain they give SATCAT and TLE</w:t>
+      </w:r>
+    </w:p>
+    <w:p>
+      <w:pPr>
+        <w:pStyle w:val="ListParagraph"/>
+        <w:numPr>
+          <w:ilvl w:val="1"/>
+          <w:numId w:val="3"/>
+        </w:numPr>
+      </w:pPr>
+      <w:proofErr w:type="spellStart"/>
+      <w:r>
+        <w:t>Querys</w:t>
+      </w:r>
+      <w:proofErr w:type="spellEnd"/>
+      <w:r>
+        <w:t xml:space="preserve"> </w:t>
       </w:r>
     </w:p>
     <w:p>
@@ -332,8 +365,6 @@
       <w:r>
         <w:t>The Code</w:t>
       </w:r>
-      <w:bookmarkStart w:id="0" w:name="_GoBack"/>
-      <w:bookmarkEnd w:id="0"/>
     </w:p>
     <w:p/>
     <w:p/>
@@ -345,8 +376,21 @@
     </w:p>
     <w:p>
       <w:r>
-        <w:t>Use ciataiton file on github</w:t>
-      </w:r>
+        <w:t xml:space="preserve">Use </w:t>
+      </w:r>
+      <w:proofErr w:type="spellStart"/>
+      <w:r>
+        <w:t>ciataiton</w:t>
+      </w:r>
+      <w:proofErr w:type="spellEnd"/>
+      <w:r>
+        <w:t xml:space="preserve"> file on </w:t>
+      </w:r>
+      <w:proofErr w:type="spellStart"/>
+      <w:r>
+        <w:t>github</w:t>
+      </w:r>
+      <w:proofErr w:type="spellEnd"/>
     </w:p>
     <w:p>
       <w:r>
@@ -367,6 +411,96 @@
           <w:rFonts w:eastAsiaTheme="minorEastAsia"/>
         </w:rPr>
       </w:pPr>
+      <w:proofErr w:type="spellStart"/>
+      <w:r>
+        <w:rPr>
+          <w:rFonts w:eastAsiaTheme="minorEastAsia"/>
+        </w:rPr>
+        <w:t>Get_SATCAT.m</w:t>
+      </w:r>
+      <w:proofErr w:type="spellEnd"/>
+      <w:r>
+        <w:rPr>
+          <w:rFonts w:eastAsiaTheme="minorEastAsia"/>
+        </w:rPr>
+        <w:t xml:space="preserve"> is the </w:t>
+      </w:r>
+      <w:r>
+        <w:rPr>
+          <w:rFonts w:eastAsiaTheme="minorEastAsia"/>
+        </w:rPr>
+        <w:t>MATLAB</w:t>
+      </w:r>
+      <w:r>
+        <w:rPr>
+          <w:rFonts w:eastAsiaTheme="minorEastAsia"/>
+        </w:rPr>
+        <w:t xml:space="preserve"> file that gets the satellite </w:t>
+      </w:r>
+      <w:r>
+        <w:rPr>
+          <w:rFonts w:eastAsiaTheme="minorEastAsia"/>
+        </w:rPr>
+        <w:t xml:space="preserve">catalog </w:t>
+      </w:r>
+      <w:r>
+        <w:rPr>
+          <w:rFonts w:eastAsiaTheme="minorEastAsia"/>
+        </w:rPr>
+        <w:t xml:space="preserve"> numbers of all orbital debris </w:t>
+      </w:r>
+      <w:r>
+        <w:rPr>
+          <w:rFonts w:eastAsiaTheme="minorEastAsia"/>
+        </w:rPr>
+        <w:t>launched</w:t>
+      </w:r>
+      <w:r>
+        <w:rPr>
+          <w:rFonts w:eastAsiaTheme="minorEastAsia"/>
+        </w:rPr>
+        <w:t xml:space="preserve"> after a given year and with the </w:t>
+      </w:r>
+      <w:r>
+        <w:rPr>
+          <w:rFonts w:eastAsiaTheme="minorEastAsia"/>
+        </w:rPr>
+        <w:t>“</w:t>
+      </w:r>
+      <w:r>
+        <w:rPr>
+          <w:rFonts w:eastAsiaTheme="minorEastAsia"/>
+        </w:rPr>
+        <w:t>R</w:t>
+      </w:r>
+      <w:r>
+        <w:rPr>
+          <w:rFonts w:eastAsiaTheme="minorEastAsia"/>
+        </w:rPr>
+        <w:t>CS_SIZE” value equal to “SMALL”</w:t>
+      </w:r>
+      <w:bookmarkStart w:id="0" w:name="_GoBack"/>
+      <w:bookmarkEnd w:id="0"/>
+      <w:r>
+        <w:rPr>
+          <w:rFonts w:eastAsiaTheme="minorEastAsia"/>
+        </w:rPr>
+        <w:t xml:space="preserve">. They want </w:t>
+      </w:r>
+      <w:proofErr w:type="spellStart"/>
+      <w:r>
+        <w:rPr>
+          <w:rFonts w:eastAsiaTheme="minorEastAsia"/>
+        </w:rPr>
+        <w:t>your</w:t>
+      </w:r>
+      <w:proofErr w:type="spellEnd"/>
+      <w:r>
+        <w:rPr>
+          <w:rFonts w:eastAsiaTheme="minorEastAsia"/>
+        </w:rPr>
+        <w:t xml:space="preserve"> can be determined by the user's input by default is sets 1990 however if you desire more or less information it can be adjusted. No hear that putting the launch here as earlier than 1990 can cause a timeout error as the values to a large if this occurs the timeout value should be adjusted to be longer.</w:t>
+      </w:r>
     </w:p>
     <w:sectPr>
       <w:pgSz w:w="12240" w:h="15840"/>

</xml_diff>

<commit_message>
Made output for from -to
removed the old from to.

Now will clean up comments from orbits and will finish master. Then will write up
</commit_message>
<xml_diff>
--- a/Word/Write Up.docx
+++ b/Word/Write Up.docx
@@ -2223,6 +2223,172 @@
         </w:rPr>
         <w:t>Beth / susan</w:t>
       </w:r>
+    </w:p>
+    <w:p>
+      <w:pPr>
+        <w:rPr>
+          <w:rFonts w:eastAsiaTheme="minorEastAsia"/>
+        </w:rPr>
+      </w:pPr>
+    </w:p>
+    <w:p>
+      <w:pPr>
+        <w:rPr>
+          <w:rFonts w:eastAsiaTheme="minorEastAsia"/>
+        </w:rPr>
+      </w:pPr>
+      <w:r>
+        <w:rPr>
+          <w:rFonts w:eastAsiaTheme="minorEastAsia"/>
+        </w:rPr>
+        <w:t>OGE check lists</w:t>
+      </w:r>
+    </w:p>
+    <w:p>
+      <w:pPr>
+        <w:rPr>
+          <w:rFonts w:eastAsiaTheme="minorEastAsia"/>
+        </w:rPr>
+      </w:pPr>
+      <w:r>
+        <w:rPr>
+          <w:rFonts w:eastAsiaTheme="minorEastAsia"/>
+        </w:rPr>
+        <w:t>Email Prof, ask about other thesis</w:t>
+      </w:r>
+    </w:p>
+    <w:p>
+      <w:pPr>
+        <w:rPr>
+          <w:rFonts w:eastAsiaTheme="minorEastAsia"/>
+        </w:rPr>
+      </w:pPr>
+      <w:r>
+        <w:rPr>
+          <w:rFonts w:eastAsiaTheme="minorEastAsia"/>
+        </w:rPr>
+        <w:t>Edit those check tles</w:t>
+      </w:r>
+    </w:p>
+    <w:p>
+      <w:pPr>
+        <w:rPr>
+          <w:rFonts w:eastAsiaTheme="minorEastAsia"/>
+        </w:rPr>
+      </w:pPr>
+    </w:p>
+    <w:p>
+      <w:pPr>
+        <w:rPr>
+          <w:rFonts w:eastAsiaTheme="minorEastAsia"/>
+        </w:rPr>
+      </w:pPr>
+      <w:r>
+        <w:rPr>
+          <w:rFonts w:eastAsiaTheme="minorEastAsia"/>
+        </w:rPr>
+        <w:lastRenderedPageBreak/>
+        <w:t>Clean Room</w:t>
+      </w:r>
+    </w:p>
+    <w:p>
+      <w:pPr>
+        <w:rPr>
+          <w:rFonts w:eastAsiaTheme="minorEastAsia"/>
+        </w:rPr>
+      </w:pPr>
+      <w:r>
+        <w:rPr>
+          <w:rFonts w:eastAsiaTheme="minorEastAsia"/>
+        </w:rPr>
+        <w:t>Wallmart run?</w:t>
+      </w:r>
+    </w:p>
+    <w:p>
+      <w:pPr>
+        <w:rPr>
+          <w:rFonts w:eastAsiaTheme="minorEastAsia"/>
+        </w:rPr>
+      </w:pPr>
+    </w:p>
+    <w:p>
+      <w:pPr>
+        <w:rPr>
+          <w:rFonts w:eastAsiaTheme="minorEastAsia"/>
+        </w:rPr>
+      </w:pPr>
+      <w:r>
+        <w:rPr>
+          <w:rFonts w:eastAsiaTheme="minorEastAsia"/>
+        </w:rPr>
+        <w:t>Dang Prof Anderson is gone for 2 weeks</w:t>
+      </w:r>
+    </w:p>
+    <w:p>
+      <w:pPr>
+        <w:rPr>
+          <w:rFonts w:eastAsiaTheme="minorEastAsia"/>
+        </w:rPr>
+      </w:pPr>
+      <w:r>
+        <w:rPr>
+          <w:rFonts w:eastAsiaTheme="minorEastAsia"/>
+        </w:rPr>
+        <w:t>So I need to write up stuff and maybe work on the gain function. Well that’s annoying I was hoping to get it done before classes start</w:t>
+      </w:r>
+    </w:p>
+    <w:p>
+      <w:pPr>
+        <w:rPr>
+          <w:rFonts w:eastAsiaTheme="minorEastAsia"/>
+        </w:rPr>
+      </w:pPr>
+    </w:p>
+    <w:p>
+      <w:pPr>
+        <w:rPr>
+          <w:rFonts w:eastAsiaTheme="minorEastAsia"/>
+        </w:rPr>
+      </w:pPr>
+      <w:r>
+        <w:rPr>
+          <w:rFonts w:eastAsiaTheme="minorEastAsia"/>
+        </w:rPr>
+        <w:t>Respond Michele, and NORAD</w:t>
+      </w:r>
+    </w:p>
+    <w:p>
+      <w:pPr>
+        <w:rPr>
+          <w:rFonts w:eastAsiaTheme="minorEastAsia"/>
+        </w:rPr>
+      </w:pPr>
+      <w:r>
+        <w:rPr>
+          <w:rFonts w:eastAsiaTheme="minorEastAsia"/>
+        </w:rPr>
+        <w:t>Finish Code for UI</w:t>
+      </w:r>
+    </w:p>
+    <w:p>
+      <w:pPr>
+        <w:rPr>
+          <w:rFonts w:eastAsiaTheme="minorEastAsia"/>
+        </w:rPr>
+      </w:pPr>
+      <w:r>
+        <w:rPr>
+          <w:rFonts w:eastAsiaTheme="minorEastAsia"/>
+        </w:rPr>
+        <w:t xml:space="preserve">Write up the code </w:t>
+      </w:r>
+    </w:p>
+    <w:p>
+      <w:pPr>
+        <w:rPr>
+          <w:rFonts w:eastAsiaTheme="minorEastAsia"/>
+        </w:rPr>
+      </w:pPr>
       <w:bookmarkStart w:id="0" w:name="_GoBack"/>
       <w:bookmarkEnd w:id="0"/>
     </w:p>

</xml_diff>

<commit_message>
MAn I took a while to do this
</commit_message>
<xml_diff>
--- a/Word/Write Up.docx
+++ b/Word/Write Up.docx
@@ -3125,8 +3125,561 @@
         </w:rPr>
         <w:t>Email Prof Shepard</w:t>
       </w:r>
+    </w:p>
+    <w:p>
+      <w:pPr>
+        <w:rPr>
+          <w:rFonts w:eastAsiaTheme="minorEastAsia"/>
+        </w:rPr>
+      </w:pPr>
+    </w:p>
+    <w:p>
+      <w:pPr>
+        <w:rPr>
+          <w:rFonts w:eastAsiaTheme="minorEastAsia"/>
+        </w:rPr>
+      </w:pPr>
+      <w:r>
+        <w:rPr>
+          <w:rFonts w:eastAsiaTheme="minorEastAsia"/>
+        </w:rPr>
+        <w:t>Emailgoldman</w:t>
+      </w:r>
+    </w:p>
+    <w:p>
+      <w:pPr>
+        <w:rPr>
+          <w:rFonts w:eastAsiaTheme="minorEastAsia"/>
+        </w:rPr>
+      </w:pPr>
+      <w:r>
+        <w:rPr>
+          <w:rFonts w:eastAsiaTheme="minorEastAsia"/>
+        </w:rPr>
+        <w:t>Program prep</w:t>
+      </w:r>
+    </w:p>
+    <w:p>
+      <w:pPr>
+        <w:rPr>
+          <w:rFonts w:eastAsiaTheme="minorEastAsia"/>
+        </w:rPr>
+      </w:pPr>
+      <w:r>
+        <w:rPr>
+          <w:rFonts w:eastAsiaTheme="minorEastAsia"/>
+        </w:rPr>
+        <w:t>Mechanics of solids?</w:t>
+      </w:r>
+    </w:p>
+    <w:p>
+      <w:pPr>
+        <w:rPr>
+          <w:rFonts w:eastAsiaTheme="minorEastAsia"/>
+        </w:rPr>
+      </w:pPr>
+      <w:r>
+        <w:rPr>
+          <w:rFonts w:eastAsiaTheme="minorEastAsia"/>
+        </w:rPr>
+        <w:t>Dude Letters</w:t>
+      </w:r>
+    </w:p>
+    <w:p>
+      <w:pPr>
+        <w:rPr>
+          <w:rFonts w:eastAsiaTheme="minorEastAsia"/>
+        </w:rPr>
+      </w:pPr>
+      <w:r>
+        <w:rPr>
+          <w:rFonts w:eastAsiaTheme="minorEastAsia"/>
+        </w:rPr>
+        <w:t>Clean rest of room to drop off</w:t>
+      </w:r>
+    </w:p>
+    <w:p>
+      <w:pPr>
+        <w:rPr>
+          <w:rFonts w:eastAsiaTheme="minorEastAsia"/>
+        </w:rPr>
+      </w:pPr>
+      <w:r>
+        <w:rPr>
+          <w:rFonts w:eastAsiaTheme="minorEastAsia"/>
+        </w:rPr>
+        <w:t>Check you are in the correcet grad classes‼</w:t>
+      </w:r>
+    </w:p>
+    <w:p>
+      <w:pPr>
+        <w:rPr>
+          <w:rFonts w:eastAsiaTheme="minorEastAsia"/>
+        </w:rPr>
+      </w:pPr>
+      <w:r>
+        <w:rPr>
+          <w:rFonts w:eastAsiaTheme="minorEastAsia"/>
+        </w:rPr>
+        <w:t>Re do plan of study for masters design op and the mech of solid‼</w:t>
+      </w:r>
+    </w:p>
+    <w:p>
+      <w:pPr>
+        <w:rPr>
+          <w:rFonts w:eastAsiaTheme="minorEastAsia"/>
+        </w:rPr>
+      </w:pPr>
+    </w:p>
+    <w:p>
+      <w:pPr>
+        <w:rPr>
+          <w:rFonts w:eastAsiaTheme="minorEastAsia"/>
+        </w:rPr>
+      </w:pPr>
+    </w:p>
+    <w:p>
+      <w:pPr>
+        <w:rPr>
+          <w:rFonts w:eastAsiaTheme="minorEastAsia"/>
+        </w:rPr>
+      </w:pPr>
+      <w:r>
+        <w:rPr>
+          <w:rFonts w:eastAsiaTheme="minorEastAsia"/>
+        </w:rPr>
+        <w:t>Authorization form</w:t>
+      </w:r>
+    </w:p>
+    <w:p>
+      <w:pPr>
+        <w:rPr>
+          <w:rFonts w:eastAsiaTheme="minorEastAsia"/>
+        </w:rPr>
+      </w:pPr>
+      <w:r>
+        <w:rPr>
+          <w:rFonts w:eastAsiaTheme="minorEastAsia"/>
+        </w:rPr>
+        <w:t>Email Airelle Caladner‼</w:t>
+      </w:r>
+    </w:p>
+    <w:p>
+      <w:pPr>
+        <w:rPr>
+          <w:rFonts w:eastAsiaTheme="minorEastAsia"/>
+        </w:rPr>
+      </w:pPr>
+      <w:r>
+        <w:rPr>
+          <w:rFonts w:eastAsiaTheme="minorEastAsia"/>
+        </w:rPr>
+        <w:t>Notebooks organize</w:t>
+      </w:r>
+    </w:p>
+    <w:p>
+      <w:pPr>
+        <w:rPr>
+          <w:rFonts w:eastAsiaTheme="minorEastAsia"/>
+        </w:rPr>
+      </w:pPr>
+    </w:p>
+    <w:p>
+      <w:pPr>
+        <w:rPr>
+          <w:rFonts w:eastAsiaTheme="minorEastAsia"/>
+        </w:rPr>
+      </w:pPr>
+    </w:p>
+    <w:p>
+      <w:pPr>
+        <w:rPr>
+          <w:rFonts w:eastAsiaTheme="minorEastAsia"/>
+        </w:rPr>
+      </w:pPr>
+    </w:p>
+    <w:p>
+      <w:pPr>
+        <w:rPr>
+          <w:rFonts w:eastAsiaTheme="minorEastAsia"/>
+        </w:rPr>
+      </w:pPr>
+      <w:r>
+        <w:rPr>
+          <w:rFonts w:eastAsiaTheme="minorEastAsia"/>
+        </w:rPr>
+        <w:lastRenderedPageBreak/>
+        <w:t>Anderson meet tomorrow</w:t>
+      </w:r>
+    </w:p>
+    <w:p>
+      <w:pPr>
+        <w:rPr>
+          <w:rFonts w:eastAsiaTheme="minorEastAsia"/>
+        </w:rPr>
+      </w:pPr>
+      <w:r>
+        <w:rPr>
+          <w:rFonts w:eastAsiaTheme="minorEastAsia"/>
+        </w:rPr>
+        <w:t>Have thesis work ready</w:t>
+      </w:r>
+    </w:p>
+    <w:p>
+      <w:pPr>
+        <w:rPr>
+          <w:rFonts w:eastAsiaTheme="minorEastAsia"/>
+        </w:rPr>
+      </w:pPr>
+      <w:r>
+        <w:rPr>
+          <w:rFonts w:eastAsiaTheme="minorEastAsia"/>
+        </w:rPr>
+        <w:t>Have ideas for indepentdnt study ( got to prof OH)</w:t>
+      </w:r>
+    </w:p>
+    <w:p>
+      <w:pPr>
+        <w:rPr>
+          <w:rFonts w:eastAsiaTheme="minorEastAsia"/>
+        </w:rPr>
+      </w:pPr>
+      <w:r>
+        <w:rPr>
+          <w:rFonts w:eastAsiaTheme="minorEastAsia"/>
+        </w:rPr>
+        <w:t>Work tonmight paul</w:t>
+      </w:r>
+    </w:p>
+    <w:p>
+      <w:pPr>
+        <w:rPr>
+          <w:rFonts w:eastAsiaTheme="minorEastAsia"/>
+        </w:rPr>
+      </w:pPr>
+      <w:r>
+        <w:rPr>
+          <w:rFonts w:eastAsiaTheme="minorEastAsia"/>
+        </w:rPr>
+        <w:t>Finish test to hand in</w:t>
+      </w:r>
+    </w:p>
+    <w:p>
+      <w:pPr>
+        <w:rPr>
+          <w:rFonts w:eastAsiaTheme="minorEastAsia"/>
+        </w:rPr>
+      </w:pPr>
+      <w:r>
+        <w:rPr>
+          <w:rFonts w:eastAsiaTheme="minorEastAsia"/>
+        </w:rPr>
+        <w:t>Finish Labs</w:t>
+      </w:r>
+    </w:p>
+    <w:p>
+      <w:pPr>
+        <w:rPr>
+          <w:rFonts w:eastAsiaTheme="minorEastAsia"/>
+        </w:rPr>
+      </w:pPr>
+      <w:r>
+        <w:rPr>
+          <w:rFonts w:eastAsiaTheme="minorEastAsia"/>
+        </w:rPr>
+        <w:t>Finish Boeing application‼‼</w:t>
+      </w:r>
+    </w:p>
+    <w:p>
+      <w:pPr>
+        <w:rPr>
+          <w:rFonts w:eastAsiaTheme="minorEastAsia"/>
+        </w:rPr>
+      </w:pPr>
+      <w:r>
+        <w:rPr>
+          <w:rFonts w:eastAsiaTheme="minorEastAsia"/>
+        </w:rPr>
+        <w:t>Disabiltiy meeting‼</w:t>
+      </w:r>
+    </w:p>
+    <w:p>
+      <w:pPr>
+        <w:rPr>
+          <w:rFonts w:eastAsiaTheme="minorEastAsia"/>
+        </w:rPr>
+      </w:pPr>
+      <w:r>
+        <w:rPr>
+          <w:rFonts w:eastAsiaTheme="minorEastAsia"/>
+        </w:rPr>
+        <w:t>Resume ready for pratt</w:t>
+      </w:r>
+    </w:p>
+    <w:p>
+      <w:pPr>
+        <w:rPr>
+          <w:rFonts w:eastAsiaTheme="minorEastAsia"/>
+        </w:rPr>
+      </w:pPr>
+      <w:r>
+        <w:rPr>
+          <w:rFonts w:eastAsiaTheme="minorEastAsia"/>
+        </w:rPr>
+        <w:t>Retaniter tonight‼</w:t>
+      </w:r>
+    </w:p>
+    <w:p>
+      <w:pPr>
+        <w:rPr>
+          <w:rFonts w:eastAsiaTheme="minorEastAsia"/>
+        </w:rPr>
+      </w:pPr>
+    </w:p>
+    <w:p>
+      <w:pPr>
+        <w:rPr>
+          <w:rFonts w:eastAsiaTheme="minorEastAsia"/>
+        </w:rPr>
+      </w:pPr>
+    </w:p>
+    <w:p>
+      <w:pPr>
+        <w:rPr>
+          <w:rFonts w:eastAsiaTheme="minorEastAsia"/>
+        </w:rPr>
+      </w:pPr>
+    </w:p>
+    <w:p>
+      <w:pPr>
+        <w:rPr>
+          <w:rFonts w:eastAsiaTheme="minorEastAsia"/>
+        </w:rPr>
+      </w:pPr>
+    </w:p>
+    <w:p>
+      <w:pPr>
+        <w:rPr>
+          <w:rFonts w:eastAsiaTheme="minorEastAsia"/>
+        </w:rPr>
+      </w:pPr>
+    </w:p>
+    <w:p>
+      <w:pPr>
+        <w:rPr>
+          <w:rFonts w:eastAsiaTheme="minorEastAsia"/>
+        </w:rPr>
+      </w:pPr>
+    </w:p>
+    <w:p>
+      <w:pPr>
+        <w:rPr>
+          <w:rFonts w:eastAsiaTheme="minorEastAsia"/>
+        </w:rPr>
+      </w:pPr>
+    </w:p>
+    <w:p>
+      <w:pPr>
+        <w:rPr>
+          <w:rFonts w:eastAsiaTheme="minorEastAsia"/>
+        </w:rPr>
+      </w:pPr>
+    </w:p>
+    <w:p>
+      <w:pPr>
+        <w:rPr>
+          <w:rFonts w:eastAsiaTheme="minorEastAsia"/>
+        </w:rPr>
+      </w:pPr>
+    </w:p>
+    <w:p>
+      <w:pPr>
+        <w:rPr>
+          <w:rFonts w:eastAsiaTheme="minorEastAsia"/>
+        </w:rPr>
+      </w:pPr>
+    </w:p>
+    <w:p>
+      <w:pPr>
+        <w:rPr>
+          <w:rFonts w:eastAsiaTheme="minorEastAsia"/>
+        </w:rPr>
+      </w:pPr>
+    </w:p>
+    <w:p>
+      <w:pPr>
+        <w:rPr>
+          <w:rFonts w:eastAsiaTheme="minorEastAsia"/>
+        </w:rPr>
+      </w:pPr>
+    </w:p>
+    <w:p>
+      <w:pPr>
+        <w:rPr>
+          <w:rFonts w:eastAsiaTheme="minorEastAsia"/>
+        </w:rPr>
+      </w:pPr>
+    </w:p>
+    <w:p>
+      <w:pPr>
+        <w:rPr>
+          <w:rFonts w:eastAsiaTheme="minorEastAsia"/>
+        </w:rPr>
+      </w:pPr>
+      <w:r>
+        <w:rPr>
+          <w:rFonts w:eastAsiaTheme="minorEastAsia"/>
+        </w:rPr>
+        <w:t>Profe Christen</w:t>
+      </w:r>
+    </w:p>
+    <w:p>
+      <w:pPr>
+        <w:rPr>
+          <w:rFonts w:eastAsiaTheme="minorEastAsia"/>
+        </w:rPr>
+      </w:pPr>
+      <w:r>
+        <w:rPr>
+          <w:rFonts w:eastAsiaTheme="minorEastAsia"/>
+        </w:rPr>
+        <w:t>Prof Misrha</w:t>
+      </w:r>
+    </w:p>
+    <w:p>
+      <w:pPr>
+        <w:rPr>
+          <w:rFonts w:eastAsiaTheme="minorEastAsia"/>
+        </w:rPr>
+      </w:pPr>
+      <w:r>
+        <w:rPr>
+          <w:rFonts w:eastAsiaTheme="minorEastAsia"/>
+        </w:rPr>
+        <w:t>Prof Pfotus</w:t>
+      </w:r>
+    </w:p>
+    <w:p>
+      <w:pPr>
+        <w:rPr>
+          <w:rFonts w:eastAsiaTheme="minorEastAsia"/>
+        </w:rPr>
+      </w:pPr>
+      <w:r>
+        <w:rPr>
+          <w:rFonts w:eastAsiaTheme="minorEastAsia"/>
+        </w:rPr>
+        <w:t>Semi thing with Anderson</w:t>
+      </w:r>
+    </w:p>
+    <w:p>
+      <w:pPr>
+        <w:rPr>
+          <w:rFonts w:eastAsiaTheme="minorEastAsia"/>
+        </w:rPr>
+      </w:pPr>
+    </w:p>
+    <w:p>
+      <w:pPr>
+        <w:rPr>
+          <w:rFonts w:eastAsiaTheme="minorEastAsia"/>
+        </w:rPr>
+      </w:pPr>
+    </w:p>
+    <w:p>
+      <w:pPr>
+        <w:rPr>
+          <w:rFonts w:eastAsiaTheme="minorEastAsia"/>
+        </w:rPr>
+      </w:pPr>
+      <w:r>
+        <w:rPr>
+          <w:rFonts w:eastAsiaTheme="minorEastAsia"/>
+        </w:rPr>
+        <w:lastRenderedPageBreak/>
+        <w:t>Christen form</w:t>
+      </w:r>
+    </w:p>
+    <w:p>
+      <w:pPr>
+        <w:rPr>
+          <w:rFonts w:eastAsiaTheme="minorEastAsia"/>
+        </w:rPr>
+      </w:pPr>
+      <w:r>
+        <w:rPr>
+          <w:rFonts w:eastAsiaTheme="minorEastAsia"/>
+        </w:rPr>
+        <w:t>Disability form‼!</w:t>
+      </w:r>
+    </w:p>
+    <w:p>
+      <w:pPr>
+        <w:rPr>
+          <w:rFonts w:eastAsiaTheme="minorEastAsia"/>
+        </w:rPr>
+      </w:pPr>
+      <w:r>
+        <w:rPr>
+          <w:rFonts w:eastAsiaTheme="minorEastAsia"/>
+        </w:rPr>
+        <w:t>Mom Goldman</w:t>
+      </w:r>
+    </w:p>
+    <w:p>
+      <w:pPr>
+        <w:rPr>
+          <w:rFonts w:eastAsiaTheme="minorEastAsia"/>
+        </w:rPr>
+      </w:pPr>
+      <w:r>
+        <w:rPr>
+          <w:rFonts w:eastAsiaTheme="minorEastAsia"/>
+        </w:rPr>
+        <w:t>Boeing resume‼</w:t>
+      </w:r>
+    </w:p>
+    <w:p>
+      <w:pPr>
+        <w:rPr>
+          <w:rFonts w:eastAsiaTheme="minorEastAsia"/>
+        </w:rPr>
+      </w:pPr>
+      <w:r>
+        <w:rPr>
+          <w:rFonts w:eastAsiaTheme="minorEastAsia"/>
+        </w:rPr>
+        <w:t>Call for Car‼</w:t>
+      </w:r>
       <w:bookmarkStart w:id="0" w:name="_GoBack"/>
       <w:bookmarkEnd w:id="0"/>
+    </w:p>
+    <w:p>
+      <w:pPr>
+        <w:rPr>
+          <w:rFonts w:eastAsiaTheme="minorEastAsia"/>
+        </w:rPr>
+      </w:pPr>
+      <w:r>
+        <w:rPr>
+          <w:rFonts w:eastAsiaTheme="minorEastAsia"/>
+        </w:rPr>
+        <w:t>FINISH UP MECH ATRONICS TEST‼</w:t>
+      </w:r>
+    </w:p>
+    <w:p>
+      <w:pPr>
+        <w:rPr>
+          <w:rFonts w:eastAsiaTheme="minorEastAsia"/>
+        </w:rPr>
+      </w:pPr>
+    </w:p>
+    <w:p>
+      <w:pPr>
+        <w:rPr>
+          <w:rFonts w:eastAsiaTheme="minorEastAsia"/>
+        </w:rPr>
+      </w:pPr>
     </w:p>
     <w:sectPr>
       <w:pgSz w:w="12240" w:h="15840"/>

</xml_diff>